<commit_message>
Integrated all but missing ui, made document
</commit_message>
<xml_diff>
--- a/SK-etched/SKetched Manual.docx
+++ b/SK-etched/SKetched Manual.docx
@@ -55,6 +55,14 @@
         </w:rPr>
         <w:t>SK-etched</w:t>
       </w:r>
+      <w:r>
+        <w:rPr>
+          <w:rFonts w:ascii="Jumble" w:hAnsi="Jumble"/>
+          <w:sz w:val="100"/>
+          <w:szCs w:val="100"/>
+        </w:rPr>
+        <w:t>*</w:t>
+      </w:r>
     </w:p>
     <w:p>
       <w:pPr>
@@ -73,16 +81,14 @@
         </w:rPr>
         <w:t>Instruction Manual</w:t>
       </w:r>
-    </w:p>
-    <w:p>
-      <w:pPr>
-        <w:jc w:val="center"/>
+      <w:r>
         <w:rPr>
           <w:rFonts w:ascii="Jumble" w:hAnsi="Jumble"/>
           <w:sz w:val="30"/>
           <w:szCs w:val="30"/>
         </w:rPr>
-      </w:pPr>
+        <w:t xml:space="preserve"> *name pending</w:t>
+      </w:r>
     </w:p>
     <w:p>
       <w:pPr>
@@ -119,6 +125,16 @@
         <w:jc w:val="center"/>
         <w:rPr>
           <w:rFonts w:ascii="Jumble" w:hAnsi="Jumble"/>
+          <w:sz w:val="30"/>
+          <w:szCs w:val="30"/>
+        </w:rPr>
+      </w:pPr>
+    </w:p>
+    <w:p>
+      <w:pPr>
+        <w:jc w:val="center"/>
+        <w:rPr>
+          <w:rFonts w:ascii="Jumble" w:hAnsi="Jumble"/>
           <w:sz w:val="60"/>
           <w:szCs w:val="60"/>
         </w:rPr>
@@ -131,13 +147,43 @@
         </w:rPr>
         <w:t xml:space="preserve">Team </w:t>
       </w:r>
+      <w:proofErr w:type="spellStart"/>
       <w:r>
         <w:rPr>
           <w:rFonts w:ascii="Jumble" w:hAnsi="Jumble"/>
           <w:sz w:val="60"/>
           <w:szCs w:val="60"/>
         </w:rPr>
-        <w:t>()</w:t>
+        <w:t>WaterBoard</w:t>
+      </w:r>
+      <w:proofErr w:type="spellEnd"/>
+    </w:p>
+    <w:p>
+      <w:pPr>
+        <w:jc w:val="center"/>
+        <w:rPr>
+          <w:rFonts w:ascii="Jumble" w:hAnsi="Jumble"/>
+          <w:sz w:val="60"/>
+          <w:szCs w:val="60"/>
+        </w:rPr>
+      </w:pPr>
+      <w:proofErr w:type="spellStart"/>
+      <w:r>
+        <w:rPr>
+          <w:rFonts w:ascii="Jumble" w:hAnsi="Jumble"/>
+          <w:sz w:val="60"/>
+          <w:szCs w:val="60"/>
+        </w:rPr>
+        <w:t>Obv</w:t>
+      </w:r>
+      <w:proofErr w:type="spellEnd"/>
+      <w:r>
+        <w:rPr>
+          <w:rFonts w:ascii="Jumble" w:hAnsi="Jumble"/>
+          <w:sz w:val="60"/>
+          <w:szCs w:val="60"/>
+        </w:rPr>
+        <w:t xml:space="preserve"> change this to real name</w:t>
       </w:r>
     </w:p>
     <w:p>
@@ -236,8 +282,7 @@
           <w:sz w:val="48"/>
           <w:szCs w:val="48"/>
         </w:rPr>
-        <w:lastRenderedPageBreak/>
-        <w:t>Overview(Lore+)</w:t>
+        <w:t>An Evil Curse in – A Drawing?</w:t>
       </w:r>
     </w:p>
     <w:p>
@@ -251,79 +296,107 @@
         <w:rPr>
           <w:rFonts w:ascii="Verdana" w:hAnsi="Verdana"/>
         </w:rPr>
-        <w:t xml:space="preserve">As a farmer located in Nowheresville, </w:t>
-      </w:r>
-      <w:r>
-        <w:rPr>
-          <w:rFonts w:ascii="Verdana" w:hAnsi="Verdana"/>
-        </w:rPr>
-        <w:t xml:space="preserve">you don’t </w:t>
-      </w:r>
-      <w:r>
-        <w:rPr>
-          <w:rFonts w:ascii="Verdana" w:hAnsi="Verdana"/>
-        </w:rPr>
-        <w:t xml:space="preserve">have too much excitement outside of the yearly </w:t>
-      </w:r>
-      <w:r>
-        <w:rPr>
-          <w:rFonts w:ascii="Verdana" w:hAnsi="Verdana"/>
-        </w:rPr>
-        <w:t>Pumpkin Contest</w:t>
-      </w:r>
-      <w:r>
-        <w:rPr>
-          <w:rFonts w:ascii="Verdana" w:hAnsi="Verdana"/>
-        </w:rPr>
-        <w:t xml:space="preserve">, where the coveted Farmer of the Year award is given to the </w:t>
-      </w:r>
-      <w:r>
-        <w:rPr>
-          <w:rFonts w:ascii="Verdana" w:hAnsi="Verdana"/>
-        </w:rPr>
-        <w:t xml:space="preserve">farmer with the largest </w:t>
-      </w:r>
-      <w:r>
-        <w:rPr>
-          <w:rFonts w:ascii="Verdana" w:hAnsi="Verdana"/>
-        </w:rPr>
-        <w:t>pumpkin</w:t>
-      </w:r>
-      <w:r>
-        <w:rPr>
-          <w:rFonts w:ascii="Verdana" w:hAnsi="Verdana"/>
-        </w:rPr>
-        <w:t xml:space="preserve">. </w:t>
-      </w:r>
-      <w:r>
-        <w:rPr>
-          <w:rFonts w:ascii="Verdana" w:hAnsi="Verdana"/>
-        </w:rPr>
-        <w:t xml:space="preserve">One week before the upcoming Farmer’s Market, a meteor falls right into the </w:t>
-      </w:r>
-      <w:r>
-        <w:rPr>
-          <w:rFonts w:ascii="Verdana" w:hAnsi="Verdana"/>
-        </w:rPr>
-        <w:t xml:space="preserve">communal </w:t>
-      </w:r>
-      <w:r>
-        <w:rPr>
-          <w:rFonts w:ascii="Verdana" w:hAnsi="Verdana"/>
-        </w:rPr>
-        <w:t xml:space="preserve">Compost </w:t>
-      </w:r>
-      <w:r>
-        <w:rPr>
-          <w:rFonts w:ascii="Verdana" w:hAnsi="Verdana"/>
-        </w:rPr>
-        <w:t xml:space="preserve">Pile, where all the farmers in the area throw out their unwanted </w:t>
-      </w:r>
-      <w:r>
-        <w:rPr>
-          <w:rFonts w:ascii="Verdana" w:hAnsi="Verdana"/>
-        </w:rPr>
-        <w:t xml:space="preserve">produce for fertilizer. </w:t>
+        <w:t xml:space="preserve">An evil curse has fallen upon </w:t>
+      </w:r>
+      <w:r>
+        <w:rPr>
+          <w:rFonts w:ascii="Verdana" w:hAnsi="Verdana"/>
+        </w:rPr>
+        <w:t>Lil’ Timmy</w:t>
+      </w:r>
+      <w:r>
+        <w:rPr>
+          <w:rFonts w:ascii="Verdana" w:hAnsi="Verdana"/>
+        </w:rPr>
+        <w:t>. You</w:t>
+      </w:r>
+      <w:r>
+        <w:rPr>
+          <w:rFonts w:ascii="Verdana" w:hAnsi="Verdana"/>
+        </w:rPr>
+        <w:t>, a water spirit,</w:t>
+      </w:r>
+      <w:r>
+        <w:rPr>
+          <w:rFonts w:ascii="Verdana" w:hAnsi="Verdana"/>
+        </w:rPr>
+        <w:t xml:space="preserve"> have been summoned</w:t>
+      </w:r>
+      <w:r>
+        <w:rPr>
+          <w:rFonts w:ascii="Verdana" w:hAnsi="Verdana"/>
+        </w:rPr>
+        <w:t xml:space="preserve"> by their Spirit Guardian, </w:t>
+      </w:r>
+      <w:proofErr w:type="spellStart"/>
+      <w:r>
+        <w:rPr>
+          <w:rFonts w:ascii="Verdana" w:hAnsi="Verdana"/>
+        </w:rPr>
+        <w:t>Karatian</w:t>
+      </w:r>
+      <w:proofErr w:type="spellEnd"/>
+      <w:r>
+        <w:rPr>
+          <w:rFonts w:ascii="Verdana" w:hAnsi="Verdana"/>
+        </w:rPr>
+        <w:t>,</w:t>
+      </w:r>
+      <w:r>
+        <w:rPr>
+          <w:rFonts w:ascii="Verdana" w:hAnsi="Verdana"/>
+        </w:rPr>
+        <w:t xml:space="preserve"> to protect </w:t>
+      </w:r>
+      <w:r>
+        <w:rPr>
+          <w:rFonts w:ascii="Verdana" w:hAnsi="Verdana"/>
+        </w:rPr>
+        <w:t>Lil’ Timmy</w:t>
+      </w:r>
+      <w:r>
+        <w:rPr>
+          <w:rFonts w:ascii="Verdana" w:hAnsi="Verdana"/>
+        </w:rPr>
+        <w:t xml:space="preserve"> </w:t>
+      </w:r>
+      <w:r>
+        <w:rPr>
+          <w:rFonts w:ascii="Verdana" w:hAnsi="Verdana"/>
+        </w:rPr>
+        <w:t xml:space="preserve">through any means possible. </w:t>
+      </w:r>
+      <w:r>
+        <w:rPr>
+          <w:rFonts w:ascii="Verdana" w:hAnsi="Verdana"/>
+        </w:rPr>
+        <w:t xml:space="preserve">However, this curse is not the ordinary world-ending curses this </w:t>
+      </w:r>
+      <w:proofErr w:type="spellStart"/>
+      <w:r>
+        <w:rPr>
+          <w:rFonts w:ascii="Verdana" w:hAnsi="Verdana"/>
+        </w:rPr>
+        <w:t>Karatian</w:t>
+      </w:r>
+      <w:proofErr w:type="spellEnd"/>
+      <w:r>
+        <w:rPr>
+          <w:rFonts w:ascii="Verdana" w:hAnsi="Verdana"/>
+        </w:rPr>
+        <w:t xml:space="preserve"> usually deals with; this curse plagues </w:t>
+      </w:r>
+      <w:r>
+        <w:rPr>
+          <w:rFonts w:ascii="Verdana" w:hAnsi="Verdana"/>
+        </w:rPr>
+        <w:t>Lil’ Timmy</w:t>
+      </w:r>
+      <w:r>
+        <w:rPr>
+          <w:rFonts w:ascii="Verdana" w:hAnsi="Verdana"/>
+        </w:rPr>
+        <w:t xml:space="preserve">’s drawings. </w:t>
       </w:r>
     </w:p>
     <w:p>
@@ -333,67 +406,56 @@
           <w:rFonts w:ascii="Verdana" w:hAnsi="Verdana"/>
         </w:rPr>
       </w:pPr>
-      <w:r>
-        <w:rPr>
-          <w:rFonts w:ascii="Verdana" w:hAnsi="Verdana"/>
-        </w:rPr>
-        <w:t xml:space="preserve">The next morning, </w:t>
-      </w:r>
-      <w:r>
-        <w:rPr>
-          <w:rFonts w:ascii="Verdana" w:hAnsi="Verdana"/>
-        </w:rPr>
-        <w:t>you and your fellow farmers see a very noticeabl</w:t>
-      </w:r>
-      <w:r>
-        <w:rPr>
-          <w:rFonts w:ascii="Verdana" w:hAnsi="Verdana"/>
-        </w:rPr>
-        <w:t>y glowing pumpkin growing out of the mountain of fertilizer</w:t>
-      </w:r>
-      <w:r>
-        <w:rPr>
-          <w:rFonts w:ascii="Verdana" w:hAnsi="Verdana"/>
-        </w:rPr>
-        <w:t xml:space="preserve">. </w:t>
-      </w:r>
-      <w:r>
-        <w:rPr>
-          <w:rFonts w:ascii="Verdana" w:hAnsi="Verdana"/>
-        </w:rPr>
-        <w:t xml:space="preserve">The </w:t>
-      </w:r>
-      <w:r>
-        <w:rPr>
-          <w:rFonts w:ascii="Verdana" w:hAnsi="Verdana"/>
-        </w:rPr>
-        <w:t>discarded plants around it are full of life, much more than they were the day before. You</w:t>
-      </w:r>
-      <w:r>
-        <w:rPr>
-          <w:rFonts w:ascii="Verdana" w:hAnsi="Verdana"/>
-        </w:rPr>
-        <w:t xml:space="preserve"> must get that plant for yourself, </w:t>
-      </w:r>
-      <w:r>
-        <w:rPr>
-          <w:rFonts w:ascii="Verdana" w:hAnsi="Verdana"/>
-        </w:rPr>
-        <w:t>win the competition, and leave your other farmers in the dust</w:t>
-      </w:r>
-      <w:r>
-        <w:rPr>
-          <w:rFonts w:ascii="Verdana" w:hAnsi="Verdana"/>
-        </w:rPr>
-        <w:t>!</w:t>
-      </w:r>
-    </w:p>
-    <w:p>
-      <w:pPr>
-        <w:rPr>
-          <w:rFonts w:ascii="Verdana" w:hAnsi="Verdana"/>
-        </w:rPr>
-      </w:pPr>
+    </w:p>
+    <w:p>
+      <w:pPr>
+        <w:ind w:firstLine="720"/>
+        <w:rPr>
+          <w:rFonts w:ascii="Verdana" w:hAnsi="Verdana"/>
+        </w:rPr>
+      </w:pPr>
+      <w:proofErr w:type="spellStart"/>
+      <w:r>
+        <w:rPr>
+          <w:rFonts w:ascii="Verdana" w:hAnsi="Verdana"/>
+        </w:rPr>
+        <w:t>Karatian</w:t>
+      </w:r>
+      <w:proofErr w:type="spellEnd"/>
+      <w:r>
+        <w:rPr>
+          <w:rFonts w:ascii="Verdana" w:hAnsi="Verdana"/>
+        </w:rPr>
+        <w:t xml:space="preserve">, with little experience with this curse, cast a faulty incantation, which left you in this infantile state, stripped of almost </w:t>
+      </w:r>
+      <w:proofErr w:type="gramStart"/>
+      <w:r>
+        <w:rPr>
+          <w:rFonts w:ascii="Verdana" w:hAnsi="Verdana"/>
+        </w:rPr>
+        <w:t>all of</w:t>
+      </w:r>
+      <w:proofErr w:type="gramEnd"/>
+      <w:r>
+        <w:rPr>
+          <w:rFonts w:ascii="Verdana" w:hAnsi="Verdana"/>
+        </w:rPr>
+        <w:t xml:space="preserve"> your normal powers. So, armed with only basic water balloons, you must fight your way through this curse and dispel it completely, all while keeping yourself alive. Good </w:t>
+      </w:r>
+      <w:proofErr w:type="gramStart"/>
+      <w:r>
+        <w:rPr>
+          <w:rFonts w:ascii="Verdana" w:hAnsi="Verdana"/>
+        </w:rPr>
+        <w:t>luck, and</w:t>
+      </w:r>
+      <w:proofErr w:type="gramEnd"/>
+      <w:r>
+        <w:rPr>
+          <w:rFonts w:ascii="Verdana" w:hAnsi="Verdana"/>
+        </w:rPr>
+        <w:t xml:space="preserve"> stay liquid!</w:t>
+      </w:r>
     </w:p>
     <w:p>
       <w:pPr>
@@ -426,177 +488,242 @@
       <w:pPr>
         <w:rPr>
           <w:rFonts w:ascii="Verdana" w:hAnsi="Verdana"/>
+        </w:rPr>
+      </w:pPr>
+    </w:p>
+    <w:p>
+      <w:pPr>
+        <w:rPr>
+          <w:rFonts w:ascii="Verdana" w:hAnsi="Verdana"/>
+        </w:rPr>
+      </w:pPr>
+    </w:p>
+    <w:p>
+      <w:pPr>
+        <w:rPr>
+          <w:rFonts w:ascii="Verdana" w:hAnsi="Verdana"/>
+        </w:rPr>
+      </w:pPr>
+    </w:p>
+    <w:p>
+      <w:pPr>
+        <w:rPr>
+          <w:rFonts w:ascii="Verdana" w:hAnsi="Verdana"/>
+        </w:rPr>
+      </w:pPr>
+    </w:p>
+    <w:p>
+      <w:pPr>
+        <w:rPr>
+          <w:rFonts w:ascii="Verdana" w:hAnsi="Verdana"/>
+        </w:rPr>
+      </w:pPr>
+    </w:p>
+    <w:p>
+      <w:pPr>
+        <w:rPr>
+          <w:rFonts w:ascii="Verdana" w:hAnsi="Verdana"/>
+        </w:rPr>
+      </w:pPr>
+    </w:p>
+    <w:p>
+      <w:pPr>
+        <w:rPr>
+          <w:rFonts w:ascii="Verdana" w:hAnsi="Verdana"/>
+        </w:rPr>
+      </w:pPr>
+    </w:p>
+    <w:p>
+      <w:pPr>
+        <w:rPr>
+          <w:rFonts w:ascii="Verdana" w:hAnsi="Verdana"/>
+        </w:rPr>
+      </w:pPr>
+    </w:p>
+    <w:p>
+      <w:pPr>
+        <w:rPr>
+          <w:rFonts w:ascii="Verdana" w:hAnsi="Verdana"/>
+        </w:rPr>
+      </w:pPr>
+    </w:p>
+    <w:p>
+      <w:pPr>
+        <w:rPr>
+          <w:rFonts w:ascii="Verdana" w:hAnsi="Verdana"/>
+        </w:rPr>
+      </w:pPr>
+    </w:p>
+    <w:p>
+      <w:pPr>
+        <w:rPr>
+          <w:rFonts w:ascii="Verdana" w:hAnsi="Verdana"/>
+        </w:rPr>
+      </w:pPr>
+    </w:p>
+    <w:p>
+      <w:pPr>
+        <w:rPr>
+          <w:rFonts w:ascii="Verdana" w:hAnsi="Verdana"/>
+        </w:rPr>
+      </w:pPr>
+    </w:p>
+    <w:p>
+      <w:pPr>
+        <w:rPr>
+          <w:rFonts w:ascii="Verdana" w:hAnsi="Verdana"/>
+        </w:rPr>
+      </w:pPr>
+    </w:p>
+    <w:p>
+      <w:pPr>
+        <w:rPr>
+          <w:rFonts w:ascii="Verdana" w:hAnsi="Verdana"/>
+        </w:rPr>
+      </w:pPr>
+    </w:p>
+    <w:p>
+      <w:pPr>
+        <w:rPr>
+          <w:rFonts w:ascii="Verdana" w:hAnsi="Verdana"/>
           <w:sz w:val="40"/>
           <w:szCs w:val="40"/>
         </w:rPr>
       </w:pPr>
-    </w:p>
-    <w:p>
-      <w:pPr>
-        <w:rPr>
-          <w:rFonts w:ascii="Verdana" w:hAnsi="Verdana"/>
-        </w:rPr>
-      </w:pPr>
-    </w:p>
-    <w:p>
-      <w:pPr>
-        <w:rPr>
-          <w:rFonts w:ascii="Verdana" w:hAnsi="Verdana"/>
-        </w:rPr>
-      </w:pPr>
-    </w:p>
-    <w:p>
-      <w:pPr>
-        <w:rPr>
-          <w:rFonts w:ascii="Verdana" w:hAnsi="Verdana"/>
-        </w:rPr>
-      </w:pPr>
-    </w:p>
-    <w:p>
-      <w:pPr>
-        <w:rPr>
-          <w:rFonts w:ascii="Verdana" w:hAnsi="Verdana"/>
-        </w:rPr>
-      </w:pPr>
-    </w:p>
-    <w:p>
-      <w:pPr>
-        <w:rPr>
-          <w:rFonts w:ascii="Verdana" w:hAnsi="Verdana"/>
-        </w:rPr>
-      </w:pPr>
-    </w:p>
-    <w:p>
-      <w:pPr>
-        <w:rPr>
-          <w:rFonts w:ascii="Verdana" w:hAnsi="Verdana"/>
-        </w:rPr>
-      </w:pPr>
-    </w:p>
-    <w:p>
-      <w:pPr>
-        <w:rPr>
-          <w:rFonts w:ascii="Verdana" w:hAnsi="Verdana"/>
-        </w:rPr>
-      </w:pPr>
-    </w:p>
-    <w:p>
-      <w:pPr>
-        <w:rPr>
-          <w:rFonts w:ascii="Verdana" w:hAnsi="Verdana"/>
-        </w:rPr>
-      </w:pPr>
-    </w:p>
-    <w:p>
-      <w:pPr>
-        <w:rPr>
-          <w:rFonts w:ascii="Verdana" w:hAnsi="Verdana"/>
-        </w:rPr>
-      </w:pPr>
-    </w:p>
-    <w:p>
-      <w:pPr>
-        <w:rPr>
-          <w:rFonts w:ascii="Verdana" w:hAnsi="Verdana"/>
-        </w:rPr>
-      </w:pPr>
-    </w:p>
-    <w:p>
-      <w:pPr>
-        <w:rPr>
-          <w:rFonts w:ascii="Verdana" w:hAnsi="Verdana"/>
-        </w:rPr>
-      </w:pPr>
-    </w:p>
-    <w:p>
-      <w:pPr>
-        <w:rPr>
-          <w:rFonts w:ascii="Verdana" w:hAnsi="Verdana"/>
-        </w:rPr>
-      </w:pPr>
-    </w:p>
-    <w:p>
-      <w:pPr>
-        <w:rPr>
-          <w:rFonts w:ascii="Verdana" w:hAnsi="Verdana"/>
-        </w:rPr>
-      </w:pPr>
-    </w:p>
-    <w:p>
-      <w:pPr>
-        <w:rPr>
-          <w:rFonts w:ascii="Verdana" w:hAnsi="Verdana"/>
-        </w:rPr>
-      </w:pPr>
-    </w:p>
-    <w:p>
-      <w:pPr>
+      <w:r>
         <w:rPr>
           <w:rFonts w:ascii="Verdana" w:hAnsi="Verdana"/>
           <w:sz w:val="40"/>
           <w:szCs w:val="40"/>
         </w:rPr>
-      </w:pPr>
-      <w:r>
+        <w:t xml:space="preserve">How to Play </w:t>
+      </w:r>
+    </w:p>
+    <w:p>
+      <w:pPr>
+        <w:rPr>
+          <w:rFonts w:ascii="Verdana" w:hAnsi="Verdana"/>
+        </w:rPr>
+      </w:pPr>
+      <w:r>
+        <w:rPr>
+          <w:rFonts w:ascii="Verdana" w:hAnsi="Verdana"/>
+        </w:rPr>
+        <w:t xml:space="preserve">Use WASD or the arrow keys to move around. </w:t>
+      </w:r>
+    </w:p>
+    <w:p>
+      <w:pPr>
+        <w:rPr>
+          <w:rFonts w:ascii="Verdana" w:hAnsi="Verdana"/>
+        </w:rPr>
+      </w:pPr>
+      <w:r>
+        <w:rPr>
+          <w:rFonts w:ascii="Verdana" w:hAnsi="Verdana"/>
+        </w:rPr>
+        <w:t xml:space="preserve">Use </w:t>
+      </w:r>
+      <w:r>
+        <w:rPr>
+          <w:rFonts w:ascii="Verdana" w:hAnsi="Verdana"/>
+        </w:rPr>
+        <w:t>the</w:t>
+      </w:r>
+      <w:r>
+        <w:rPr>
+          <w:rFonts w:ascii="Verdana" w:hAnsi="Verdana"/>
+        </w:rPr>
+        <w:t xml:space="preserve"> mouse</w:t>
+      </w:r>
+      <w:r>
+        <w:rPr>
+          <w:rFonts w:ascii="Verdana" w:hAnsi="Verdana"/>
+        </w:rPr>
+        <w:t xml:space="preserve"> cursor</w:t>
+      </w:r>
+      <w:r>
+        <w:rPr>
+          <w:rFonts w:ascii="Verdana" w:hAnsi="Verdana"/>
+        </w:rPr>
+        <w:t xml:space="preserve"> </w:t>
+      </w:r>
+      <w:r>
+        <w:rPr>
+          <w:rFonts w:ascii="Verdana" w:hAnsi="Verdana"/>
+        </w:rPr>
+        <w:t xml:space="preserve">to aim and click to shoot! </w:t>
+      </w:r>
+    </w:p>
+    <w:p>
+      <w:pPr>
+        <w:rPr>
+          <w:rFonts w:ascii="Verdana" w:hAnsi="Verdana"/>
+        </w:rPr>
+      </w:pPr>
+      <w:r>
+        <w:rPr>
+          <w:rFonts w:ascii="Verdana" w:hAnsi="Verdana"/>
+        </w:rPr>
+        <w:t xml:space="preserve">Use ESC to open the pause menu and navigate using the mouse. </w:t>
+      </w:r>
+    </w:p>
+    <w:p>
+      <w:pPr>
+        <w:rPr>
+          <w:rFonts w:ascii="Verdana" w:hAnsi="Verdana"/>
+        </w:rPr>
+      </w:pPr>
+    </w:p>
+    <w:p>
+      <w:pPr>
+        <w:rPr>
+          <w:rFonts w:ascii="Verdana" w:hAnsi="Verdana"/>
+        </w:rPr>
+      </w:pPr>
+    </w:p>
+    <w:p>
+      <w:pPr>
         <w:rPr>
           <w:rFonts w:ascii="Verdana" w:hAnsi="Verdana"/>
           <w:sz w:val="40"/>
           <w:szCs w:val="40"/>
         </w:rPr>
-        <w:lastRenderedPageBreak/>
-        <w:t>How to Play ()</w:t>
-      </w:r>
-    </w:p>
-    <w:p>
-      <w:pPr>
-        <w:rPr>
-          <w:rFonts w:ascii="Verdana" w:hAnsi="Verdana"/>
-        </w:rPr>
-      </w:pPr>
-      <w:r>
-        <w:rPr>
-          <w:rFonts w:ascii="Verdana" w:hAnsi="Verdana"/>
-        </w:rPr>
-        <w:t xml:space="preserve">The player is able to move around using </w:t>
-      </w:r>
-    </w:p>
-    <w:p>
-      <w:pPr>
-        <w:rPr>
-          <w:rFonts w:ascii="Verdana" w:hAnsi="Verdana"/>
-        </w:rPr>
-      </w:pPr>
-    </w:p>
-    <w:p>
-      <w:pPr>
-        <w:rPr>
-          <w:rFonts w:ascii="Verdana" w:hAnsi="Verdana"/>
-        </w:rPr>
-      </w:pPr>
-    </w:p>
-    <w:p>
-      <w:pPr>
+      </w:pPr>
+      <w:r>
         <w:rPr>
           <w:rFonts w:ascii="Verdana" w:hAnsi="Verdana"/>
           <w:sz w:val="40"/>
           <w:szCs w:val="40"/>
         </w:rPr>
-      </w:pPr>
-      <w:r>
-        <w:rPr>
-          <w:rFonts w:ascii="Verdana" w:hAnsi="Verdana"/>
-          <w:sz w:val="40"/>
-          <w:szCs w:val="40"/>
-        </w:rPr>
-        <w:t>Winning/Losing ()</w:t>
-      </w:r>
-    </w:p>
-    <w:p>
-      <w:pPr>
-        <w:rPr>
-          <w:rFonts w:ascii="Verdana" w:hAnsi="Verdana"/>
-        </w:rPr>
-      </w:pPr>
+        <w:t xml:space="preserve">Winning/Losing </w:t>
+      </w:r>
+    </w:p>
+    <w:p>
+      <w:pPr>
+        <w:rPr>
+          <w:rFonts w:ascii="Verdana" w:hAnsi="Verdana"/>
+        </w:rPr>
+      </w:pPr>
+      <w:r>
+        <w:rPr>
+          <w:rFonts w:ascii="Verdana" w:hAnsi="Verdana"/>
+        </w:rPr>
+        <w:t xml:space="preserve">Reach the time limit and survive! </w:t>
+      </w:r>
+    </w:p>
+    <w:p>
+      <w:pPr>
+        <w:rPr>
+          <w:rFonts w:ascii="Verdana" w:hAnsi="Verdana"/>
+        </w:rPr>
+      </w:pPr>
+      <w:r>
+        <w:rPr>
+          <w:rFonts w:ascii="Verdana" w:hAnsi="Verdana"/>
+        </w:rPr>
+        <w:t>You lose when your health reaches zero, so make sure to stay away from the monsters! Use your water balloons to keep them at bay!</w:t>
+      </w:r>
     </w:p>
     <w:sectPr>
       <w:pgSz w:w="12240" w:h="15840"/>
@@ -611,6 +738,118 @@
 <file path=word/numbering.xml><?xml version="1.0" encoding="utf-8"?>
 <w:numbering xmlns:wpc="http://schemas.microsoft.com/office/word/2010/wordprocessingCanvas" xmlns:cx="http://schemas.microsoft.com/office/drawing/2014/chartex" xmlns:cx1="http://schemas.microsoft.com/office/drawing/2015/9/8/chartex" xmlns:cx2="http://schemas.microsoft.com/office/drawing/2015/10/21/chartex" xmlns:cx3="http://schemas.microsoft.com/office/drawing/2016/5/9/chartex" xmlns:cx4="http://schemas.microsoft.com/office/drawing/2016/5/10/chartex" xmlns:cx5="http://schemas.microsoft.com/office/drawing/2016/5/11/chartex" xmlns:cx6="http://schemas.microsoft.com/office/drawing/2016/5/12/chartex" xmlns:cx7="http://schemas.microsoft.com/office/drawing/2016/5/13/chartex" xmlns:cx8="http://schemas.microsoft.com/office/drawing/2016/5/14/chartex" xmlns:mc="http://schemas.openxmlformats.org/markup-compatibility/2006" xmlns:aink="http://schemas.microsoft.com/office/drawing/2016/ink" xmlns:am3d="http://schemas.microsoft.com/office/drawing/2017/model3d" xmlns:o="urn:schemas-microsoft-com:office:office" xmlns:oel="http://schemas.microsoft.com/office/2019/extlst" xmlns:r="http://schemas.openxmlformats.org/officeDocument/2006/relationships" xmlns:m="http://schemas.openxmlformats.org/officeDocument/2006/math" xmlns:v="urn:schemas-microsoft-com:vml" xmlns:wp14="http://schemas.microsoft.com/office/word/2010/wordprocessingDrawing" xmlns:wp="http://schemas.openxmlformats.org/drawingml/2006/wordprocessingDrawing" xmlns:w10="urn:schemas-microsoft-com:office:word" xmlns:w="http://schemas.openxmlformats.org/wordprocessingml/2006/main" xmlns:w14="http://schemas.microsoft.com/office/word/2010/wordml" xmlns:w15="http://schemas.microsoft.com/office/word/2012/wordml" xmlns:w16cex="http://schemas.microsoft.com/office/word/2018/wordml/cex" xmlns:w16cid="http://schemas.microsoft.com/office/word/2016/wordml/cid" xmlns:w16="http://schemas.microsoft.com/office/word/2018/wordml" xmlns:w16sdtdh="http://schemas.microsoft.com/office/word/2020/wordml/sdtdatahash" xmlns:w16se="http://schemas.microsoft.com/office/word/2015/wordml/symex" xmlns:wpg="http://schemas.microsoft.com/office/word/2010/wordprocessingGroup" xmlns:wpi="http://schemas.microsoft.com/office/word/2010/wordprocessingInk" xmlns:wne="http://schemas.microsoft.com/office/word/2006/wordml" xmlns:wps="http://schemas.microsoft.com/office/word/2010/wordprocessingShape" mc:Ignorable="w14 w15 w16se w16cid w16 w16cex w16sdtdh wp14">
   <w:abstractNum w:abstractNumId="0" w15:restartNumberingAfterBreak="0">
+    <w:nsid w:val="0A0E6720"/>
+    <w:multiLevelType w:val="hybridMultilevel"/>
+    <w:tmpl w:val="165AC098"/>
+    <w:lvl w:ilvl="0" w:tplc="5A169260">
+      <w:numFmt w:val="bullet"/>
+      <w:lvlText w:val=""/>
+      <w:lvlJc w:val="left"/>
+      <w:pPr>
+        <w:ind w:left="1080" w:hanging="360"/>
+      </w:pPr>
+      <w:rPr>
+        <w:rFonts w:ascii="Wingdings" w:eastAsiaTheme="minorHAnsi" w:hAnsi="Wingdings" w:cstheme="minorBidi" w:hint="default"/>
+      </w:rPr>
+    </w:lvl>
+    <w:lvl w:ilvl="1" w:tplc="04090003" w:tentative="1">
+      <w:start w:val="1"/>
+      <w:numFmt w:val="bullet"/>
+      <w:lvlText w:val="o"/>
+      <w:lvlJc w:val="left"/>
+      <w:pPr>
+        <w:ind w:left="1800" w:hanging="360"/>
+      </w:pPr>
+      <w:rPr>
+        <w:rFonts w:ascii="Courier New" w:hAnsi="Courier New" w:cs="Courier New" w:hint="default"/>
+      </w:rPr>
+    </w:lvl>
+    <w:lvl w:ilvl="2" w:tplc="04090005" w:tentative="1">
+      <w:start w:val="1"/>
+      <w:numFmt w:val="bullet"/>
+      <w:lvlText w:val=""/>
+      <w:lvlJc w:val="left"/>
+      <w:pPr>
+        <w:ind w:left="2520" w:hanging="360"/>
+      </w:pPr>
+      <w:rPr>
+        <w:rFonts w:ascii="Wingdings" w:hAnsi="Wingdings" w:hint="default"/>
+      </w:rPr>
+    </w:lvl>
+    <w:lvl w:ilvl="3" w:tplc="04090001" w:tentative="1">
+      <w:start w:val="1"/>
+      <w:numFmt w:val="bullet"/>
+      <w:lvlText w:val=""/>
+      <w:lvlJc w:val="left"/>
+      <w:pPr>
+        <w:ind w:left="3240" w:hanging="360"/>
+      </w:pPr>
+      <w:rPr>
+        <w:rFonts w:ascii="Symbol" w:hAnsi="Symbol" w:hint="default"/>
+      </w:rPr>
+    </w:lvl>
+    <w:lvl w:ilvl="4" w:tplc="04090003" w:tentative="1">
+      <w:start w:val="1"/>
+      <w:numFmt w:val="bullet"/>
+      <w:lvlText w:val="o"/>
+      <w:lvlJc w:val="left"/>
+      <w:pPr>
+        <w:ind w:left="3960" w:hanging="360"/>
+      </w:pPr>
+      <w:rPr>
+        <w:rFonts w:ascii="Courier New" w:hAnsi="Courier New" w:cs="Courier New" w:hint="default"/>
+      </w:rPr>
+    </w:lvl>
+    <w:lvl w:ilvl="5" w:tplc="04090005" w:tentative="1">
+      <w:start w:val="1"/>
+      <w:numFmt w:val="bullet"/>
+      <w:lvlText w:val=""/>
+      <w:lvlJc w:val="left"/>
+      <w:pPr>
+        <w:ind w:left="4680" w:hanging="360"/>
+      </w:pPr>
+      <w:rPr>
+        <w:rFonts w:ascii="Wingdings" w:hAnsi="Wingdings" w:hint="default"/>
+      </w:rPr>
+    </w:lvl>
+    <w:lvl w:ilvl="6" w:tplc="04090001" w:tentative="1">
+      <w:start w:val="1"/>
+      <w:numFmt w:val="bullet"/>
+      <w:lvlText w:val=""/>
+      <w:lvlJc w:val="left"/>
+      <w:pPr>
+        <w:ind w:left="5400" w:hanging="360"/>
+      </w:pPr>
+      <w:rPr>
+        <w:rFonts w:ascii="Symbol" w:hAnsi="Symbol" w:hint="default"/>
+      </w:rPr>
+    </w:lvl>
+    <w:lvl w:ilvl="7" w:tplc="04090003" w:tentative="1">
+      <w:start w:val="1"/>
+      <w:numFmt w:val="bullet"/>
+      <w:lvlText w:val="o"/>
+      <w:lvlJc w:val="left"/>
+      <w:pPr>
+        <w:ind w:left="6120" w:hanging="360"/>
+      </w:pPr>
+      <w:rPr>
+        <w:rFonts w:ascii="Courier New" w:hAnsi="Courier New" w:cs="Courier New" w:hint="default"/>
+      </w:rPr>
+    </w:lvl>
+    <w:lvl w:ilvl="8" w:tplc="04090005" w:tentative="1">
+      <w:start w:val="1"/>
+      <w:numFmt w:val="bullet"/>
+      <w:lvlText w:val=""/>
+      <w:lvlJc w:val="left"/>
+      <w:pPr>
+        <w:ind w:left="6840" w:hanging="360"/>
+      </w:pPr>
+      <w:rPr>
+        <w:rFonts w:ascii="Wingdings" w:hAnsi="Wingdings" w:hint="default"/>
+      </w:rPr>
+    </w:lvl>
+  </w:abstractNum>
+  <w:abstractNum w:abstractNumId="1" w15:restartNumberingAfterBreak="0">
     <w:nsid w:val="27FE638A"/>
     <w:multiLevelType w:val="hybridMultilevel"/>
     <w:tmpl w:val="24E60D58"/>
@@ -723,7 +962,7 @@
       </w:rPr>
     </w:lvl>
   </w:abstractNum>
-  <w:abstractNum w:abstractNumId="1" w15:restartNumberingAfterBreak="0">
+  <w:abstractNum w:abstractNumId="2" w15:restartNumberingAfterBreak="0">
     <w:nsid w:val="7C370B9C"/>
     <w:multiLevelType w:val="hybridMultilevel"/>
     <w:tmpl w:val="5398465E"/>
@@ -836,10 +1075,13 @@
     </w:lvl>
   </w:abstractNum>
   <w:num w:numId="1" w16cid:durableId="1401059740">
-    <w:abstractNumId w:val="0"/>
+    <w:abstractNumId w:val="1"/>
   </w:num>
   <w:num w:numId="2" w16cid:durableId="1927104886">
-    <w:abstractNumId w:val="1"/>
+    <w:abstractNumId w:val="2"/>
+  </w:num>
+  <w:num w:numId="3" w16cid:durableId="440956236">
+    <w:abstractNumId w:val="0"/>
   </w:num>
 </w:numbering>
 </file>

</xml_diff>

<commit_message>
small changes to the doc's formatting
</commit_message>
<xml_diff>
--- a/SK-etched/SKetched Manual.docx
+++ b/SK-etched/SKetched Manual.docx
@@ -55,14 +55,6 @@
         </w:rPr>
         <w:t>SK-etched</w:t>
       </w:r>
-      <w:r>
-        <w:rPr>
-          <w:rFonts w:ascii="Jumble" w:hAnsi="Jumble"/>
-          <w:sz w:val="100"/>
-          <w:szCs w:val="100"/>
-        </w:rPr>
-        <w:t>*</w:t>
-      </w:r>
     </w:p>
     <w:p>
       <w:pPr>
@@ -87,7 +79,7 @@
           <w:sz w:val="30"/>
           <w:szCs w:val="30"/>
         </w:rPr>
-        <w:t xml:space="preserve"> *name pending</w:t>
+        <w:t xml:space="preserve"> </w:t>
       </w:r>
     </w:p>
     <w:p>
@@ -201,50 +193,52 @@
           <w:szCs w:val="40"/>
         </w:rPr>
       </w:pPr>
+      <w:proofErr w:type="spellStart"/>
       <w:r>
         <w:rPr>
           <w:rFonts w:ascii="Jumble" w:hAnsi="Jumble"/>
           <w:sz w:val="40"/>
           <w:szCs w:val="40"/>
         </w:rPr>
-        <w:t>Daneatrian Robinson</w:t>
-      </w:r>
-    </w:p>
-    <w:p>
-      <w:pPr>
-        <w:jc w:val="center"/>
+        <w:t>Daneatrian</w:t>
+      </w:r>
+      <w:proofErr w:type="spellEnd"/>
+      <w:r>
         <w:rPr>
           <w:rFonts w:ascii="Jumble" w:hAnsi="Jumble"/>
           <w:sz w:val="40"/>
           <w:szCs w:val="40"/>
         </w:rPr>
-      </w:pPr>
-      <w:r>
+        <w:t xml:space="preserve"> Robinson</w:t>
+      </w:r>
+    </w:p>
+    <w:p>
+      <w:pPr>
+        <w:jc w:val="center"/>
         <w:rPr>
           <w:rFonts w:ascii="Jumble" w:hAnsi="Jumble"/>
           <w:sz w:val="40"/>
           <w:szCs w:val="40"/>
         </w:rPr>
-        <w:t>Ronan Stewart</w:t>
-      </w:r>
-    </w:p>
-    <w:p>
-      <w:pPr>
-        <w:jc w:val="center"/>
+      </w:pPr>
+      <w:r>
         <w:rPr>
           <w:rFonts w:ascii="Jumble" w:hAnsi="Jumble"/>
           <w:sz w:val="40"/>
           <w:szCs w:val="40"/>
         </w:rPr>
-      </w:pPr>
-      <w:r>
+        <w:t>Ronan Stewart</w:t>
+      </w:r>
+    </w:p>
+    <w:p>
+      <w:pPr>
+        <w:jc w:val="center"/>
         <w:rPr>
           <w:rFonts w:ascii="Jumble" w:hAnsi="Jumble"/>
           <w:sz w:val="40"/>
           <w:szCs w:val="40"/>
         </w:rPr>
-        <w:t>&lt;&gt;</w:t>
-      </w:r>
+      </w:pPr>
     </w:p>
     <w:p>
       <w:pPr>
@@ -350,7 +344,21 @@
         <w:rPr>
           <w:rFonts w:ascii="Verdana" w:hAnsi="Verdana"/>
         </w:rPr>
-        <w:t xml:space="preserve"> by their Spirit Guardian, Karatian,</w:t>
+        <w:t xml:space="preserve"> by their Spirit Guardian, </w:t>
+      </w:r>
+      <w:proofErr w:type="spellStart"/>
+      <w:r>
+        <w:rPr>
+          <w:rFonts w:ascii="Verdana" w:hAnsi="Verdana"/>
+        </w:rPr>
+        <w:t>Karatian</w:t>
+      </w:r>
+      <w:proofErr w:type="spellEnd"/>
+      <w:r>
+        <w:rPr>
+          <w:rFonts w:ascii="Verdana" w:hAnsi="Verdana"/>
+        </w:rPr>
+        <w:t>,</w:t>
       </w:r>
       <w:r>
         <w:rPr>
@@ -374,7 +382,21 @@
         <w:rPr>
           <w:rFonts w:ascii="Verdana" w:hAnsi="Verdana"/>
         </w:rPr>
-        <w:t xml:space="preserve">However, this curse is not the ordinary world-ending curses this Karatian usually deals with; this curse plagues Lil’ Timmy’s drawings. </w:t>
+        <w:t xml:space="preserve">However, this curse is not the ordinary world-ending curses this </w:t>
+      </w:r>
+      <w:proofErr w:type="spellStart"/>
+      <w:r>
+        <w:rPr>
+          <w:rFonts w:ascii="Verdana" w:hAnsi="Verdana"/>
+        </w:rPr>
+        <w:t>Karatian</w:t>
+      </w:r>
+      <w:proofErr w:type="spellEnd"/>
+      <w:r>
+        <w:rPr>
+          <w:rFonts w:ascii="Verdana" w:hAnsi="Verdana"/>
+        </w:rPr>
+        <w:t xml:space="preserve"> usually deals with; this curse plagues Lil’ Timmy’s drawings. </w:t>
       </w:r>
     </w:p>
     <w:p>
@@ -392,11 +414,47 @@
           <w:rFonts w:ascii="Verdana" w:hAnsi="Verdana"/>
         </w:rPr>
       </w:pPr>
-      <w:r>
-        <w:rPr>
-          <w:rFonts w:ascii="Verdana" w:hAnsi="Verdana"/>
-        </w:rPr>
-        <w:t>Karatian, with little experience with this curse, cast a faulty incantation, which left you in this infantile state, stripped of almost all of your normal powers. So, armed with only basic water balloons, you must fight your way through this curse and dispel it completely, all while keeping yourself alive. Good luck, and stay liquid!</w:t>
+      <w:proofErr w:type="spellStart"/>
+      <w:r>
+        <w:rPr>
+          <w:rFonts w:ascii="Verdana" w:hAnsi="Verdana"/>
+        </w:rPr>
+        <w:t>Karatian</w:t>
+      </w:r>
+      <w:proofErr w:type="spellEnd"/>
+      <w:r>
+        <w:rPr>
+          <w:rFonts w:ascii="Verdana" w:hAnsi="Verdana"/>
+        </w:rPr>
+        <w:t xml:space="preserve">, with little experience with this curse, cast a faulty incantation, which left you in this infantile state, stripped of almost </w:t>
+      </w:r>
+      <w:proofErr w:type="gramStart"/>
+      <w:r>
+        <w:rPr>
+          <w:rFonts w:ascii="Verdana" w:hAnsi="Verdana"/>
+        </w:rPr>
+        <w:t>all of</w:t>
+      </w:r>
+      <w:proofErr w:type="gramEnd"/>
+      <w:r>
+        <w:rPr>
+          <w:rFonts w:ascii="Verdana" w:hAnsi="Verdana"/>
+        </w:rPr>
+        <w:t xml:space="preserve"> your normal powers. So, armed with only basic water balloons, you must fight your way through this curse and dispel it completely, all while keeping yourself alive. Good </w:t>
+      </w:r>
+      <w:proofErr w:type="gramStart"/>
+      <w:r>
+        <w:rPr>
+          <w:rFonts w:ascii="Verdana" w:hAnsi="Verdana"/>
+        </w:rPr>
+        <w:t>luck, and</w:t>
+      </w:r>
+      <w:proofErr w:type="gramEnd"/>
+      <w:r>
+        <w:rPr>
+          <w:rFonts w:ascii="Verdana" w:hAnsi="Verdana"/>
+        </w:rPr>
+        <w:t xml:space="preserve"> stay liquid!</w:t>
       </w:r>
     </w:p>
     <w:p>

</xml_diff>